<commit_message>
Se agrego campo RUC a cliente. mejoras en el diseño, se agregó el menu Traslado en el admin, ahora se puede filtrar por fechas y mostrar registros con los destino y sus horas.
</commit_message>
<xml_diff>
--- a/recursos/REPORTES KYL 7-06.20.docx
+++ b/recursos/REPORTES KYL 7-06.20.docx
@@ -270,8 +270,26 @@
           <w:sz w:val="28"/>
           <w:szCs w:val="28"/>
         </w:rPr>
-        <w:t>6LimaLimaChaclacayo</w:t>
-      </w:r>
+        <w:t>6LimaLima</w:t>
+      </w:r>
+      <w:r>
+        <w:rPr>
+          <w:rFonts w:ascii="Arial" w:hAnsi="Arial" w:cs="Arial"/>
+          <w:sz w:val="28"/>
+          <w:szCs w:val="28"/>
+        </w:rPr>
+        <w:t xml:space="preserve"> </w:t>
+      </w:r>
+      <w:proofErr w:type="spellStart"/>
+      <w:r>
+        <w:rPr>
+          <w:rFonts w:ascii="Arial" w:hAnsi="Arial" w:cs="Arial"/>
+          <w:sz w:val="28"/>
+          <w:szCs w:val="28"/>
+        </w:rPr>
+        <w:t>Chaclacayo</w:t>
+      </w:r>
+      <w:proofErr w:type="spellEnd"/>
     </w:p>
     <w:p>
       <w:pPr>
@@ -679,8 +697,18 @@
           <w:sz w:val="28"/>
           <w:szCs w:val="28"/>
         </w:rPr>
-        <w:t>30LimaLimaSanBorja</w:t>
-      </w:r>
+        <w:t>30LimaLima</w:t>
+      </w:r>
+      <w:bookmarkStart w:id="0" w:name="_GoBack"/>
+      <w:r>
+        <w:rPr>
+          <w:rFonts w:ascii="Arial" w:hAnsi="Arial" w:cs="Arial"/>
+          <w:sz w:val="28"/>
+          <w:szCs w:val="28"/>
+        </w:rPr>
+        <w:t>SanBorja</w:t>
+      </w:r>
+      <w:bookmarkEnd w:id="0"/>
     </w:p>
     <w:p>
       <w:pPr>
@@ -894,8 +922,6 @@
           <w:szCs w:val="28"/>
         </w:rPr>
       </w:pPr>
-      <w:bookmarkStart w:id="0" w:name="_GoBack"/>
-      <w:bookmarkEnd w:id="0"/>
       <w:r>
         <w:rPr>
           <w:rFonts w:ascii="Arial" w:hAnsi="Arial" w:cs="Arial"/>

</xml_diff>